<commit_message>
updated main docs and colors
</commit_message>
<xml_diff>
--- a/docs/index.docx
+++ b/docs/index.docx
@@ -169,6 +169,12 @@
       </w:r>
       <w:r>
         <w:t xml:space="preserve">: a national centre of excellence for applied data science and AI, the AIC provides frontier technology for data enrichment, federated analytics, and deployment of machine learning tools, as well as expertise in health data and advanced analytics.</w:t>
+      </w:r>
+      <w:r>
+        <w:t xml:space="preserve"> </w:t>
+      </w:r>
+      <w:r>
+        <w:t xml:space="preserve"> </w:t>
       </w:r>
     </w:p>
     <w:tbl>

</xml_diff>

<commit_message>
version 1.0 for review
</commit_message>
<xml_diff>
--- a/docs/index.docx
+++ b/docs/index.docx
@@ -55,7 +55,7 @@
           <w:iCs/>
           <w:i/>
         </w:rPr>
-        <w:t xml:space="preserve">Version 0.9 (last updated 2024 Apr 30)</w:t>
+        <w:t xml:space="preserve">Version 1.0 (last updated May 3 2024)</w:t>
       </w:r>
     </w:p>
     <w:bookmarkStart w:id="21" w:name="introduction"/>
@@ -218,7 +218,7 @@
             <w:r>
               <w:drawing>
                 <wp:inline>
-                  <wp:extent cx="5334000" cy="3680460"/>
+                  <wp:extent cx="5334000" cy="3796029"/>
                   <wp:effectExtent b="0" l="0" r="0" t="0"/>
                   <wp:docPr descr="" title="" id="23" name="Picture"/>
                   <a:graphic>
@@ -239,7 +239,7 @@
                         <pic:spPr bwMode="auto">
                           <a:xfrm>
                             <a:off x="0" y="0"/>
-                            <a:ext cx="5334000" cy="3680460"/>
+                            <a:ext cx="5334000" cy="3796029"/>
                           </a:xfrm>
                           <a:prstGeom prst="rect">
                             <a:avLst/>
@@ -345,7 +345,7 @@
         <w:t xml:space="preserve">Federated Learning and Interoperability Platform (FLIP)</w:t>
       </w:r>
       <w:r>
-        <w:t xml:space="preserve">: FLIP consists of (a) secure data environments within NHS hospital Trusts for multi-modal imaging data, imaging metadata, and structured health record data in the OMOP common data model; and (b) a mechanism to query data and train AI models across these secure enclaves without the need to physically transfer data. FLIP is presently installed in four major London Trusts. Integrating FLIP into the SDE will enable hospital data (such as cancer data) to be surfaced into the LDS, and enable access to multi-modal data (such as DICOM imaging and digital pathology) for research in precision healthcare.</w:t>
+        <w:t xml:space="preserve">: FLIP consists of (a) secure data environments within NHS hospital Trusts for multi-modal imaging data, imaging metadata, and structured health record data in the OMOP common data model; and (b) a mechanism to query data and train AI models across these secure enclaves without the need to physically transfer data. FLIP is presently installed in four major London Trusts. Integrating FLIP into the SDE will enable hospital data (such as cancer data) to be surfaced into the LDS, and enable access to multi-modal data (such as DICOM imaging and digital pathology) for research in precision medicine.</w:t>
       </w:r>
     </w:p>
     <w:p>
@@ -381,7 +381,7 @@
         <w:t xml:space="preserve">AIC Data/AI Hub</w:t>
       </w:r>
       <w:r>
-        <w:t xml:space="preserve">: The AIC hosts substantial health data and AI implementation expertise, that will provide practical support in data engineering, clinical informatics, data science, and machine learning (ML) development and deployment. Primary aims are to (a) help Integrated Care Boards (ICB) migrate data pipelines and analytics into common data models and terminologies within LDS environments; (b) extend these into reproducible pipelines for data science and predictive analytics deployment; and (c) work together to make ICBs self-sufficient in these capabilities. The AIC will also support the adoption and roll-out of the OMOP Common Data Model.</w:t>
+        <w:t xml:space="preserve">: The AIC hosts health data and AI implementation expertise, that will provide practical support in analytics engineering, clinical informatics, data science, and machine learning (ML) development and deployment. Primary aims are to (a) help Integrated Care Boards (ICB) migrate data pipelines and analytics into common data models and terminologies within LDS environments; (b) extend these into reproducible pipelines for data science and predictive analytics deployment; and (c) work together to make ICBs self-sufficient in these capabilities. The AIC will also support the adoption and roll-out of the OMOP Common Data Model.</w:t>
       </w:r>
     </w:p>
     <w:tbl>
@@ -406,14 +406,14 @@
             <w:r>
               <w:drawing>
                 <wp:inline>
-                  <wp:extent cx="5334000" cy="3004820"/>
+                  <wp:extent cx="5334000" cy="3182620"/>
                   <wp:effectExtent b="0" l="0" r="0" t="0"/>
                   <wp:docPr descr="" title="" id="29" name="Picture"/>
                   <a:graphic>
                     <a:graphicData uri="http://schemas.openxmlformats.org/drawingml/2006/picture">
                       <pic:pic>
                         <pic:nvPicPr>
-                          <pic:cNvPr descr="index_files/figure-docx/mermaid-figure-4.png" id="30" name="Picture"/>
+                          <pic:cNvPr descr="index_files/figure-docx/mermaid-figure-5.png" id="30" name="Picture"/>
                           <pic:cNvPicPr>
                             <a:picLocks noChangeArrowheads="1" noChangeAspect="1"/>
                           </pic:cNvPicPr>
@@ -427,7 +427,7 @@
                         <pic:spPr bwMode="auto">
                           <a:xfrm>
                             <a:off x="0" y="0"/>
-                            <a:ext cx="5334000" cy="3004820"/>
+                            <a:ext cx="5334000" cy="3182620"/>
                           </a:xfrm>
                           <a:prstGeom prst="rect">
                             <a:avLst/>
@@ -456,7 +456,7 @@
               <w:pStyle w:val="ImageCaption"/>
             </w:pPr>
             <w:r>
-              <w:t xml:space="preserve">Figure 2: Summary of AIC work components and objectives. FLIP = Federated Learning and Interoperability Platform; ML = Machine Learning.</w:t>
+              <w:t xml:space="preserve">Figure 2: Summary of AIC work components and objectives. FLIP = Federated Learning and Interoperability Platform; ML = Machine Learning; EHR = Electronic Health Record</w:t>
             </w:r>
           </w:p>
           <w:bookmarkEnd w:id="31"/>
@@ -494,11 +494,11 @@
         <w:pStyle w:val="BodyText"/>
       </w:pPr>
       <w:r>
-        <w:t xml:space="preserve">As the LDS ICB environments share a common data model, any pipelines created in collaboration with an ICB can be adapted and used for any other ICB (or deployed across multiple environments to create pan-London insights). This will also facilitate the use of shared terminologies, and validating / versioning / serving NHS-owned machine learning models across regions.</w:t>
+        <w:t xml:space="preserve">As the LDS ICB environments share a common data model, any pipelines created in collaboration with one ICB can be adapted and used for any other ICB (or deployed across multiple environments to create pan-London insights). This will also facilitate the use of shared terminologies, and validating / versioning / serving NHS-owned machine learning models across regions.</w:t>
       </w:r>
     </w:p>
     <w:bookmarkEnd w:id="32"/>
-    <w:bookmarkStart w:id="58" w:name="proposed-use-cases"/>
+    <w:bookmarkStart w:id="64" w:name="proposed-use-cases"/>
     <w:p>
       <w:pPr>
         <w:pStyle w:val="Heading2"/>
@@ -571,7 +571,7 @@
                     <a:graphicData uri="http://schemas.openxmlformats.org/drawingml/2006/picture">
                       <pic:pic>
                         <pic:nvPicPr>
-                          <pic:cNvPr descr="index_files/figure-docx/mermaid-figure-3.png" id="35" name="Picture"/>
+                          <pic:cNvPr descr="index_files/figure-docx/mermaid-figure-4.png" id="35" name="Picture"/>
                           <pic:cNvPicPr>
                             <a:picLocks noChangeArrowheads="1" noChangeAspect="1"/>
                           </pic:cNvPicPr>
@@ -689,7 +689,7 @@
         <w:t xml:space="preserve"> </w:t>
       </w:r>
       <w:r>
-        <w:t xml:space="preserve">Health inequality refers to measurable differences in health outcomes and determinants between individuals or groups (e.g. morbidity, co-morbidity, disease complications/death, healthcare access, disease screening, treatment delivery). Where there is health inequality, the principle of health</w:t>
+        <w:t xml:space="preserve">Health inequality refers to differences in health outcomes and determinants between individuals or groups (e.g. morbidity, co-morbidity, disease complications/death, healthcare access, disease screening, treatment delivery). The principle of health</w:t>
       </w:r>
       <w:r>
         <w:t xml:space="preserve"> </w:t>
@@ -705,7 +705,7 @@
         <w:t xml:space="preserve"> </w:t>
       </w:r>
       <w:r>
-        <w:t xml:space="preserve">emphasises the recognition and reduction of disparities in determinants.</w:t>
+        <w:t xml:space="preserve">emphasises the recognition and reduction of disparities in determinants, resulting in more equal outcomes.</w:t>
       </w:r>
     </w:p>
     <w:p>
@@ -713,7 +713,7 @@
         <w:pStyle w:val="BodyText"/>
       </w:pPr>
       <w:r>
-        <w:t xml:space="preserve">Health inequality is traditionally measured and visualised as a comparison of prevalence/incidence across different population groups. While helpful for broad insights, this offers limited understanding of complex individual circumstances. Instead, measurement of inequalities can be extended to individual patients, by using clinical domain knowledge to define</w:t>
+        <w:t xml:space="preserve">It is important to understand what groups suffer from health inequality. This is traditionally measured and visualised as a comparison of disease and outcome prevalence/incidence across different population groups. While helpful for broad insights, this also offers limited understanding of complex individual circumstances and determinants. This use-case proposes that measurement of inequalities can be extended to individual patients, by using clinical domain knowledge to define</w:t>
       </w:r>
       <w:r>
         <w:t xml:space="preserve"> </w:t>
@@ -731,7 +731,7 @@
         <w:t xml:space="preserve"> </w:t>
       </w:r>
       <w:r>
-        <w:t xml:space="preserve">of unequal disease, diagnosis, and treatment pathways. For example, in an individual with a long-term condition (LTC), indicators of inequality can include:</w:t>
+        <w:t xml:space="preserve">of unequal disease, diagnosis, and treatment pathways. In an individual with a long-term condition (LTC), example indicators of inequality are shown below. The contribution of individual indicators to later outcomes can also be measured in multivariate statistical models, and used to understand determinants for any given individual.</w:t>
       </w:r>
     </w:p>
     <w:tbl>
@@ -848,7 +848,7 @@
         <w:pStyle w:val="BodyText"/>
       </w:pPr>
       <w:r>
-        <w:t xml:space="preserve">The contribution of individual indicators to later outcomes can be measured in multivariate statistical models, and used to understand inequality determinants for any given individual. Determinants can be visualised for small specific groups, or individuals, with comparison to</w:t>
+        <w:t xml:space="preserve">The objective is to move beyond describing inequality, to understanding individual/small group determinants, and to increase actionability. At this level, determinants can be visualised for small specific groups, or individuals, with comparison to</w:t>
       </w:r>
       <w:r>
         <w:t xml:space="preserve"> </w:t>
@@ -866,7 +866,7 @@
         <w:t xml:space="preserve"> </w:t>
       </w:r>
       <w:r>
-        <w:t xml:space="preserve">in a background population. The result is an increase in actionability.</w:t>
+        <w:t xml:space="preserve">in a background population.</w:t>
       </w:r>
     </w:p>
     <w:tbl>
@@ -965,7 +965,7 @@
         </w:r>
       </w:hyperlink>
       <w:r>
-        <w:t xml:space="preserve">), the initial stage of work will include defining shared terminologies, concepts, and indicators that cover long-term conditions of interest. Secondly, existing descriptions of health inequality can be migrated onto the LDS environment using shared terminologies and concepts, such that any condition can be repreducibly visualised across multiple dimensions and</w:t>
+        <w:t xml:space="preserve">), the initial stage of work will include defining shared terminologies, concepts, and indicators that cover LTC of interest. Secondly, existing descriptions of health inequality can be migrated onto the LDS environment, and extended such that any condition can be reproducibly visualised across multiple dimensions and</w:t>
       </w:r>
       <w:r>
         <w:t xml:space="preserve"> </w:t>
@@ -980,11 +980,11 @@
         <w:t xml:space="preserve">’</w:t>
       </w:r>
       <w:r>
-        <w:t xml:space="preserve">. This foundation can be extended to encompass specific inequality indicators and statistical insights, at a small group and individual level, and the use of these insights to identify patients at greatest risk of health inequality, or those with addressable inequities.</w:t>
+        <w:t xml:space="preserve">. This foundation can be further extended to encompass specific inequality indicators and statistical insights, at a small group and individual level, and the use of these insights to identify patients at greatest risk of health inequality, or those with addressable determinants.</w:t>
       </w:r>
     </w:p>
     <w:bookmarkEnd w:id="41"/>
-    <w:bookmarkStart w:id="56" w:name="X3fef21e56393e0072e27bb74686cb6a1be44544"/>
+    <w:bookmarkStart w:id="58" w:name="X3fef21e56393e0072e27bb74686cb6a1be44544"/>
     <w:p>
       <w:pPr>
         <w:pStyle w:val="Heading3"/>
@@ -1177,7 +1177,7 @@
         </w:r>
       </w:hyperlink>
       <w:r>
-        <w:t xml:space="preserve">) show how a practice or a system are performing relative to their peers. However, such reporting has limitations, including: (1) lack of adjustment for demographics and other confounding variables; (2) difficulty in surfacing individual patients with direct actions; and (3) lack of consideration of co-morbidities - as multi-morbidity tends to change the risk profile and urgency of response for individuals. Some of these limitations are being addressed by existing work in London pathfinder programmes, and in other regions such as Greater Manchester, which are moving towards electronic identification of patients who may be actioned via pre-agreed clinical pathways (</w:t>
+        <w:t xml:space="preserve">) show how a practice or a system are performing relative to their peers. However, such reporting has limitations, including: (1) lack of adjustment for demographics and other confounding variables; (2) difficulty in surfacing individual patients with direct actions; and (3) lack of consideration of complex co-morbidity phenotypes. This last is particularly important, as multi-morbidity changes the risk profile and urgency of response for individuals. Some of these limitations are being addressed by existing work in London pathfinder programmes, and in other regions such as Greater Manchester, which are moving towards electronic identification of patients who may be actioned via pre-agreed clinical pathways (</w:t>
       </w:r>
       <w:hyperlink w:anchor="fig-simple-pathway-action">
         <w:r>
@@ -1220,7 +1220,7 @@
                     <a:graphicData uri="http://schemas.openxmlformats.org/drawingml/2006/picture">
                       <pic:pic>
                         <pic:nvPicPr>
-                          <pic:cNvPr descr="index_files/figure-docx/mermaid-figure-2.png" id="50" name="Picture"/>
+                          <pic:cNvPr descr="index_files/figure-docx/mermaid-figure-3.png" id="50" name="Picture"/>
                           <pic:cNvPicPr>
                             <a:picLocks noChangeArrowheads="1" noChangeAspect="1"/>
                           </pic:cNvPicPr>
@@ -1301,7 +1301,7 @@
         <w:pStyle w:val="BodyText"/>
       </w:pPr>
       <w:r>
-        <w:t xml:space="preserve">These limitations can be surmounted through using richer data to generate personalised risk profiles for individual patients (rather than aggregate group summaries). A previous collaboration between the AIC and North-East London ICB was able to develop precise cardiovascular risk prediction models for individuals, using explainable machine-learning algorithms and the linked patient health record. Actionable factors could also be highlighted in patients with high risk, with their relative importance explained through statistical modelling to enhance explainability (</w:t>
+        <w:t xml:space="preserve">These limitations can be surmounted through using richer data to generate personalised risk profiles for individual patients (rather than aggregate group summaries). A previous collaboration between the AIC and North-East London ICB was able to develop precise cardiovascular risk prediction models for individuals, using explainable machine learning algorithms and the linked patient health record. Actionable factors could also be highlighted in patients with high risk, with their relative importance explained through statistical modelling to enhance explainability (</w:t>
       </w:r>
       <w:hyperlink w:anchor="fig-htn-actionable">
         <w:r>
@@ -1400,7 +1400,7 @@
         <w:pStyle w:val="BodyText"/>
       </w:pPr>
       <w:r>
-        <w:t xml:space="preserve">Predictive analytics alone is not a solution. Being</w:t>
+        <w:t xml:space="preserve">Predictive analytics alone are not a solution. Patients identified as</w:t>
       </w:r>
       <w:r>
         <w:t xml:space="preserve"> </w:t>
@@ -1418,7 +1418,21 @@
         <w:t xml:space="preserve"> </w:t>
       </w:r>
       <w:r>
-        <w:t xml:space="preserve">alone may be difficult to action clinically, and may not lead to improved care or prevention. Instead, it is possible to use clinical guidelines and domain knowledge to identify specific optimisation or preventative actions (much like</w:t>
+        <w:t xml:space="preserve">may have few clinical factors that can be optimised, and non-specific risk stratification is known to lead to</w:t>
+      </w:r>
+      <w:r>
+        <w:t xml:space="preserve"> </w:t>
+      </w:r>
+      <w:hyperlink r:id="rId56">
+        <w:r>
+          <w:rPr>
+            <w:rStyle w:val="Hyperlink"/>
+          </w:rPr>
+          <w:t xml:space="preserve">increased resource utilisation without improving outcomes</w:t>
+        </w:r>
+      </w:hyperlink>
+      <w:r>
+        <w:t xml:space="preserve">. Instead, this use-case proposes the use of validated clinical guidelines and domain knowledge to identify specific optimisation or preventative actions - much like</w:t>
       </w:r>
       <w:r>
         <w:t xml:space="preserve"> </w:t>
@@ -1432,20 +1446,31 @@
         </w:r>
       </w:hyperlink>
       <w:r>
-        <w:t xml:space="preserve">) but systematically, and on a larger scale. The combination of personalised risk profiles and personalised actionability for supporting decisions, is referred to as</w:t>
-      </w:r>
-      <w:r>
-        <w:t xml:space="preserve"> </w:t>
-      </w:r>
-      <w:r>
-        <w:t xml:space="preserve">“</w:t>
-      </w:r>
-      <w:r>
-        <w:t xml:space="preserve">decision intelligence</w:t>
-      </w:r>
-      <w:r>
-        <w:t xml:space="preserve">”</w:t>
-      </w:r>
+        <w:t xml:space="preserve">, but systematically, and on a larger scale. The combination of predictive analytics and explicitly defined actions to support decisions, is known as</w:t>
+      </w:r>
+      <w:r>
+        <w:t xml:space="preserve"> </w:t>
+      </w:r>
+      <w:hyperlink r:id="rId57">
+        <w:r>
+          <w:rPr>
+            <w:rStyle w:val="Hyperlink"/>
+          </w:rPr>
+          <w:t xml:space="preserve">“</w:t>
+        </w:r>
+        <w:r>
+          <w:rPr>
+            <w:rStyle w:val="Hyperlink"/>
+          </w:rPr>
+          <w:t xml:space="preserve">decision intelligence</w:t>
+        </w:r>
+        <w:r>
+          <w:rPr>
+            <w:rStyle w:val="Hyperlink"/>
+          </w:rPr>
+          <w:t xml:space="preserve">”</w:t>
+        </w:r>
+      </w:hyperlink>
       <w:r>
         <w:t xml:space="preserve">.</w:t>
       </w:r>
@@ -1455,107 +1480,112 @@
         <w:pStyle w:val="BodyText"/>
       </w:pPr>
       <w:r>
-        <w:t xml:space="preserve">This use-case will again aim to develop shared terminologies, features, and code to enhance current pipelines and dashboards. In addition, collaboration extend these through:</w:t>
-      </w:r>
-    </w:p>
-    <w:p>
-      <w:pPr>
-        <w:numPr>
-          <w:ilvl w:val="0"/>
-          <w:numId w:val="1003"/>
-        </w:numPr>
-      </w:pPr>
-      <w:r>
-        <w:t xml:space="preserve">Computerisation of Quality Outcomes Framework targets and clinical guidelines, in conjunction with local clinical teams, to develop safe decision logic for use in the</w:t>
-      </w:r>
-      <w:r>
-        <w:t xml:space="preserve"> </w:t>
-      </w:r>
-      <w:r>
-        <w:t xml:space="preserve">“</w:t>
-      </w:r>
-      <w:r>
-        <w:t xml:space="preserve">effector</w:t>
-      </w:r>
-      <w:r>
-        <w:t xml:space="preserve">”</w:t>
-      </w:r>
-      <w:r>
-        <w:t xml:space="preserve"> </w:t>
-      </w:r>
-      <w:r>
-        <w:t xml:space="preserve">arm.</w:t>
-      </w:r>
-    </w:p>
-    <w:p>
-      <w:pPr>
-        <w:numPr>
-          <w:ilvl w:val="0"/>
-          <w:numId w:val="1003"/>
-        </w:numPr>
-      </w:pPr>
-      <w:r>
-        <w:t xml:space="preserve">Use of CogStack to extract additional valuable context and missing codes from unstructured text.</w:t>
-      </w:r>
-    </w:p>
-    <w:p>
-      <w:pPr>
-        <w:numPr>
-          <w:ilvl w:val="0"/>
-          <w:numId w:val="1003"/>
-        </w:numPr>
-      </w:pPr>
-      <w:r>
-        <w:t xml:space="preserve">Use rich features in the EHR to develop statistical and machine learning models for predicting and understanding risk of progression across range of cardiovascular morbidity and co-morbidity.</w:t>
-      </w:r>
-    </w:p>
-    <w:p>
-      <w:pPr>
-        <w:numPr>
-          <w:ilvl w:val="0"/>
-          <w:numId w:val="1003"/>
-        </w:numPr>
-      </w:pPr>
-      <w:r>
-        <w:t xml:space="preserve">For given patient’s health record, understand actions (i.e. are there actions available, and what are they) combined with explainable risks across multiple conditions (i.e. what are the highest risks for this patient and why).</w:t>
-      </w:r>
-    </w:p>
-    <w:p>
-      <w:pPr>
-        <w:numPr>
-          <w:ilvl w:val="0"/>
-          <w:numId w:val="1003"/>
-        </w:numPr>
-      </w:pPr>
-      <w:r>
-        <w:t xml:space="preserve">Return individual patient insights and suggested actions to clinical systems</w:t>
-      </w:r>
-    </w:p>
-    <w:p>
-      <w:pPr>
-        <w:pStyle w:val="FirstParagraph"/>
-      </w:pPr>
-      <w:r>
-        <w:t xml:space="preserve">Highly individualised patient profiles is the objective of</w:t>
-      </w:r>
-      <w:r>
-        <w:t xml:space="preserve"> </w:t>
-      </w:r>
-      <w:r>
-        <w:t xml:space="preserve">“</w:t>
-      </w:r>
-      <w:r>
-        <w:t xml:space="preserve">personalised care</w:t>
-      </w:r>
-      <w:r>
-        <w:t xml:space="preserve">”</w:t>
-      </w:r>
-      <w:r>
-        <w:t xml:space="preserve">, and is required to move towards preventative healthcare. Additional work is being conducted to explore pushing insights directly to Electronic Health Records. Any deployed systems will need to be evaluated and monitored for safety and fairness, with a process of training and handover to continuity teams following the end of this SDE programme phase.</w:t>
-      </w:r>
-    </w:p>
-    <w:bookmarkEnd w:id="56"/>
-    <w:bookmarkStart w:id="57" w:name="joining-up-cancer-pathways"/>
+        <w:t xml:space="preserve">This use-case will again first develop shared terminologies, features, and code to enhance current pipelines and dashboards (</w:t>
+      </w:r>
+      <w:hyperlink w:anchor="fig-general-framework">
+        <w:r>
+          <w:rPr>
+            <w:rStyle w:val="Hyperlink"/>
+          </w:rPr>
+          <w:t xml:space="preserve">Figure 3</w:t>
+        </w:r>
+      </w:hyperlink>
+      <w:r>
+        <w:t xml:space="preserve">). This is an opportunity for using new programme capabiltiies to extend existing work through:</w:t>
+      </w:r>
+    </w:p>
+    <w:tbl>
+      <w:tblPr>
+        <w:tblStyle w:val="Table"/>
+        <w:tblW w:type="pct" w:w="5000"/>
+        <w:tblLook w:firstRow="0" w:lastRow="0" w:firstColumn="0" w:lastColumn="0" w:noHBand="0" w:noVBand="0" w:val="0000"/>
+        <w:jc w:val="start"/>
+        <w:tblLayout w:type="fixed"/>
+      </w:tblPr>
+      <w:tblGrid>
+        <w:gridCol w:w="7920"/>
+      </w:tblGrid>
+      <w:tr>
+        <w:tc>
+          <w:tcPr/>
+          <w:p>
+            <w:pPr>
+              <w:pStyle w:val="Compact"/>
+              <w:jc w:val="left"/>
+            </w:pPr>
+            <w:r>
+              <w:t xml:space="preserve">(1) Using CogStack to extract additional valuable context and missing codes from unstructured text to improve performance, and reduce potential for negative biases, in predictive models;</w:t>
+            </w:r>
+          </w:p>
+        </w:tc>
+      </w:tr>
+      <w:tr>
+        <w:tc>
+          <w:tcPr/>
+          <w:p>
+            <w:pPr>
+              <w:pStyle w:val="Compact"/>
+              <w:jc w:val="left"/>
+            </w:pPr>
+            <w:r>
+              <w:t xml:space="preserve">(2) Computerising Quality Outcomes Framework targets and clinical guidelines, in conjunction with local clinical teams, to develop safe decision logic for use as part of an effector arm;</w:t>
+            </w:r>
+          </w:p>
+        </w:tc>
+      </w:tr>
+      <w:tr>
+        <w:tc>
+          <w:tcPr/>
+          <w:p>
+            <w:pPr>
+              <w:pStyle w:val="Compact"/>
+              <w:jc w:val="left"/>
+            </w:pPr>
+            <w:r>
+              <w:t xml:space="preserve">(3) Using rich features in the EHR to develop statistical and machine learning models for predicting and understanding risk of progression and acute care utilisation across cardiovascular morbidity and co-morbidity;</w:t>
+            </w:r>
+          </w:p>
+        </w:tc>
+      </w:tr>
+      <w:tr>
+        <w:tc>
+          <w:tcPr/>
+          <w:p>
+            <w:pPr>
+              <w:pStyle w:val="Compact"/>
+              <w:jc w:val="left"/>
+            </w:pPr>
+            <w:r>
+              <w:t xml:space="preserve">(4) For a given patient’s health record, understanding actions (i.e. are there actions available, and what are they), combined with explainable risks across multiple conditions (i.e. what are the highest risks for this patient and why), to support decision-making;</w:t>
+            </w:r>
+          </w:p>
+        </w:tc>
+      </w:tr>
+      <w:tr>
+        <w:tc>
+          <w:tcPr/>
+          <w:p>
+            <w:pPr>
+              <w:pStyle w:val="Compact"/>
+              <w:jc w:val="left"/>
+            </w:pPr>
+            <w:r>
+              <w:t xml:space="preserve">(5) Returning individual patient insights and suggested actions to clinical systems such as EHR (EMIS) or the London Care Record</w:t>
+            </w:r>
+          </w:p>
+        </w:tc>
+      </w:tr>
+    </w:tbl>
+    <w:p>
+      <w:pPr>
+        <w:pStyle w:val="BodyText"/>
+      </w:pPr>
+      <w:r>
+        <w:t xml:space="preserve">Highly individualised patient profiles are the objective of personalised care, and are a key component of preventative healthcare. Any deployed systems will need to be evaluated and monitored for safety and fairness, with a process of training and handover to continuity teams following the end of this SDE programme phase. This is the objective of on-going work by responsible AI and AI governance teams in the AI Centre.</w:t>
+      </w:r>
+    </w:p>
+    <w:bookmarkEnd w:id="58"/>
+    <w:bookmarkStart w:id="63" w:name="joining-up-cancer-pathways"/>
     <w:p>
       <w:pPr>
         <w:pStyle w:val="Heading3"/>
@@ -1579,7 +1609,7 @@
         <w:t xml:space="preserve"> </w:t>
       </w:r>
       <w:r>
-        <w:t xml:space="preserve">To link cancer pathways (including screening, diagnosis, staging, and outcomes) across primary care and secondary care. To identify areas of inequality and late diagnosis, and to generate predictive insights for risk and screening recall.</w:t>
+        <w:t xml:space="preserve">To link cancer pathways (including screening, diagnosis, staging, and outcomes) across primary care and secondary care. To identify areas of inequality in screening and late diagnosis, and to generate predictive insights for risk and screening recall.</w:t>
       </w:r>
     </w:p>
     <w:p>
@@ -1591,24 +1621,312 @@
           <w:bCs/>
           <w:b/>
         </w:rPr>
-        <w:t xml:space="preserve">BACKGROUND:</w:t>
+        <w:t xml:space="preserve">SUMMARY:</w:t>
+      </w:r>
+      <w:r>
+        <w:t xml:space="preserve"> </w:t>
+      </w:r>
+      <w:r>
+        <w:t xml:space="preserve">Cancer has long been a challenging area for data-driven initiatives. Primary care coding of cancer is often incomplete, as the majority of care following referral takes place in hospitals. The most readily available secondary care data is from Commissioning Data Sets, which are only complete for inpatient care, and may not include the majority of cancer events. Within hospitals, the largest quantity of cancer data sits within audit datasets, or within unstructured text and clinic letters, which are not easily accessible.</w:t>
       </w:r>
     </w:p>
     <w:p>
       <w:pPr>
         <w:pStyle w:val="BodyText"/>
       </w:pPr>
+      <w:r>
+        <w:t xml:space="preserve">This results in significant limitations. First, it is difficult to reconcile screening data with diagnostic outcomes. Second, only an incomplete picture of cancer diagnoses can be obtained at the ICB level, including of disease severity following delayed referral or prolonged waiting time. Finally, it is difficult to gain understanding of how such pathways impact on overall treatment outcomes and cancer recurrence.</w:t>
+      </w:r>
+    </w:p>
+    <w:p>
+      <w:pPr>
+        <w:pStyle w:val="BodyText"/>
+      </w:pPr>
+      <w:r>
+        <w:t xml:space="preserve">The SDE programme provides opportunities to surface and link currently missing data, to provide an end-to-end overview of key cancer pathways.</w:t>
+      </w:r>
+      <w:r>
+        <w:t xml:space="preserve"> </w:t>
+      </w:r>
+      <w:hyperlink w:anchor="fig-sde-summary">
+        <w:r>
+          <w:rPr>
+            <w:rStyle w:val="Hyperlink"/>
+          </w:rPr>
+          <w:t xml:space="preserve">Figure 1</w:t>
+        </w:r>
+      </w:hyperlink>
+      <w:r>
+        <w:t xml:space="preserve"> </w:t>
+      </w:r>
+      <w:r>
+        <w:t xml:space="preserve">has been adapted below to show cancer data flows within the SDE ecosystem (</w:t>
+      </w:r>
+      <w:hyperlink w:anchor="fig-cancer-data">
+        <w:r>
+          <w:rPr>
+            <w:rStyle w:val="Hyperlink"/>
+          </w:rPr>
+          <w:t xml:space="preserve">Figure 8</w:t>
+        </w:r>
+      </w:hyperlink>
+      <w:r>
+        <w:t xml:space="preserve">). This work is complementary to additional work with FLIP to make cancer imaging and digital pathology data available, to support precision medicine research in the same patient cohorts.</w:t>
+      </w:r>
+    </w:p>
+    <w:tbl>
+      <w:tblPr>
+        <w:tblStyle w:val="Table"/>
+        <w:tblW w:type="pct" w:w="5000"/>
+        <w:tblLook w:firstRow="0" w:lastRow="0" w:firstColumn="0" w:lastColumn="0" w:noHBand="0" w:noVBand="0" w:val="0000"/>
+        <w:jc w:val="start"/>
+        <w:tblLayout w:type="fixed"/>
+      </w:tblPr>
+      <w:tblGrid>
+        <w:gridCol w:w="7920"/>
+      </w:tblGrid>
+      <w:tr>
+        <w:tc>
+          <w:tcPr/>
+          <w:bookmarkStart w:id="62" w:name="fig-cancer-data"/>
+          <w:p>
+            <w:pPr>
+              <w:jc w:val="center"/>
+            </w:pPr>
+            <w:r>
+              <w:drawing>
+                <wp:inline>
+                  <wp:extent cx="5334000" cy="4427220"/>
+                  <wp:effectExtent b="0" l="0" r="0" t="0"/>
+                  <wp:docPr descr="" title="" id="60" name="Picture"/>
+                  <a:graphic>
+                    <a:graphicData uri="http://schemas.openxmlformats.org/drawingml/2006/picture">
+                      <pic:pic>
+                        <pic:nvPicPr>
+                          <pic:cNvPr descr="index_files/figure-docx/mermaid-figure-2.png" id="61" name="Picture"/>
+                          <pic:cNvPicPr>
+                            <a:picLocks noChangeArrowheads="1" noChangeAspect="1"/>
+                          </pic:cNvPicPr>
+                        </pic:nvPicPr>
+                        <pic:blipFill>
+                          <a:blip r:embed="rId59"/>
+                          <a:stretch>
+                            <a:fillRect/>
+                          </a:stretch>
+                        </pic:blipFill>
+                        <pic:spPr bwMode="auto">
+                          <a:xfrm>
+                            <a:off x="0" y="0"/>
+                            <a:ext cx="5334000" cy="4427220"/>
+                          </a:xfrm>
+                          <a:prstGeom prst="rect">
+                            <a:avLst/>
+                          </a:prstGeom>
+                          <a:noFill/>
+                          <a:ln w="9525">
+                            <a:noFill/>
+                            <a:headEnd/>
+                            <a:tailEnd/>
+                          </a:ln>
+                        </pic:spPr>
+                      </pic:pic>
+                    </a:graphicData>
+                  </a:graphic>
+                </wp:inline>
+              </w:drawing>
+            </w:r>
+          </w:p>
+          <w:p>
+            <w:pPr>
+              <w:jc w:val="center"/>
+            </w:pPr>
+            <w:pPr>
+              <w:jc w:val="start"/>
+              <w:spacing w:before="200"/>
+              <w:pStyle w:val="ImageCaption"/>
+            </w:pPr>
+            <w:r>
+              <w:t xml:space="preserve">Figure 8: Summary of cancer data flows within the London SDE ecosystem.</w:t>
+            </w:r>
+          </w:p>
+          <w:bookmarkEnd w:id="62"/>
+        </w:tc>
+      </w:tr>
+    </w:tbl>
+    <w:p>
+      <w:pPr>
+        <w:pStyle w:val="BodyText"/>
+      </w:pPr>
+      <w:r>
+        <w:rPr>
+          <w:vertAlign w:val="subscript"/>
+        </w:rPr>
+        <w:t xml:space="preserve">Source:</w:t>
+      </w:r>
+      <w:r>
+        <w:rPr>
+          <w:vertAlign w:val="subscript"/>
+        </w:rPr>
+        <w:t xml:space="preserve"> </w:t>
+      </w:r>
+      <w:hyperlink r:id="rId26">
+        <w:r>
+          <w:rPr>
+            <w:rStyle w:val="Hyperlink"/>
+            <w:vertAlign w:val="subscript"/>
+          </w:rPr>
+          <w:t xml:space="preserve">Article Notebook</w:t>
+        </w:r>
+      </w:hyperlink>
+    </w:p>
+    <w:p>
+      <w:pPr>
+        <w:pStyle w:val="BodyText"/>
+      </w:pPr>
+      <w:r>
+        <w:t xml:space="preserve">It is expected that year one of the programme will consist of infrastructural work to enable these data flows, with a focus on two cancer areas,</w:t>
+      </w:r>
+      <w:r>
+        <w:t xml:space="preserve"> </w:t>
+      </w:r>
       <w:r>
         <w:rPr>
           <w:bCs/>
           <w:b/>
         </w:rPr>
-        <w:t xml:space="preserve">APPROACH:</w:t>
-      </w:r>
-    </w:p>
-    <w:bookmarkEnd w:id="57"/>
-    <w:bookmarkEnd w:id="58"/>
-    <w:bookmarkStart w:id="59" w:name="next-steps"/>
+        <w:t xml:space="preserve">breast cancer</w:t>
+      </w:r>
+      <w:r>
+        <w:t xml:space="preserve"> </w:t>
+      </w:r>
+      <w:r>
+        <w:t xml:space="preserve">and</w:t>
+      </w:r>
+      <w:r>
+        <w:t xml:space="preserve"> </w:t>
+      </w:r>
+      <w:r>
+        <w:rPr>
+          <w:bCs/>
+          <w:b/>
+        </w:rPr>
+        <w:t xml:space="preserve">lung cancer</w:t>
+      </w:r>
+      <w:r>
+        <w:t xml:space="preserve">. This work will include the installation of technology such as CogStack and FLIP, and creating pipelines to standardise data into OMOP to enable linked querying and federated analytics. Year two will enable a number of analyses for each cancer area that can support understanding of population health, health inequalities, and pathway bottlenecks, and ultimately support the use of predictive analytics to address late referrals, missed screening, and late diagnosis.</w:t>
+      </w:r>
+    </w:p>
+    <w:tbl>
+      <w:tblPr>
+        <w:tblStyle w:val="Table"/>
+        <w:tblW w:type="pct" w:w="5000"/>
+        <w:tblLook w:firstRow="0" w:lastRow="0" w:firstColumn="0" w:lastColumn="0" w:noHBand="0" w:noVBand="0" w:val="0000"/>
+        <w:jc w:val="start"/>
+        <w:tblLayout w:type="fixed"/>
+      </w:tblPr>
+      <w:tblGrid>
+        <w:gridCol w:w="7920"/>
+      </w:tblGrid>
+      <w:tr>
+        <w:tc>
+          <w:tcPr/>
+          <w:p>
+            <w:pPr>
+              <w:pStyle w:val="Compact"/>
+              <w:jc w:val="left"/>
+            </w:pPr>
+            <w:r>
+              <w:t xml:space="preserve">(1) How common is later stage cancer diagnosis following primary care referral, and what is the incidence/prevalence of late diagnosis across different patient groups and geographies?</w:t>
+            </w:r>
+          </w:p>
+        </w:tc>
+      </w:tr>
+      <w:tr>
+        <w:tc>
+          <w:tcPr/>
+          <w:p>
+            <w:pPr>
+              <w:pStyle w:val="Compact"/>
+              <w:jc w:val="left"/>
+            </w:pPr>
+            <w:r>
+              <w:t xml:space="preserve">(2) Which patient groups are most subject to screening delay or refusal, and what is the impact on late cancer diagnoses?</w:t>
+            </w:r>
+          </w:p>
+        </w:tc>
+      </w:tr>
+      <w:tr>
+        <w:tc>
+          <w:tcPr/>
+          <w:p>
+            <w:pPr>
+              <w:pStyle w:val="Compact"/>
+              <w:jc w:val="left"/>
+            </w:pPr>
+            <w:r>
+              <w:t xml:space="preserve">(3) In a typical longitudinal cancer</w:t>
+            </w:r>
+            <w:r>
+              <w:t xml:space="preserve"> </w:t>
+            </w:r>
+            <w:r>
+              <w:t xml:space="preserve">“</w:t>
+            </w:r>
+            <w:r>
+              <w:t xml:space="preserve">journey</w:t>
+            </w:r>
+            <w:r>
+              <w:t xml:space="preserve">”</w:t>
+            </w:r>
+            <w:r>
+              <w:t xml:space="preserve"> </w:t>
+            </w:r>
+            <w:r>
+              <w:t xml:space="preserve">(including screening/GP presentation with symptoms -&gt; referral/investigation -&gt; diagnosis -&gt; treatment initation), where are the major delays? Is there inequality in how patient groups are affected by delays?</w:t>
+            </w:r>
+          </w:p>
+        </w:tc>
+      </w:tr>
+      <w:tr>
+        <w:tc>
+          <w:tcPr/>
+          <w:p>
+            <w:pPr>
+              <w:pStyle w:val="Compact"/>
+              <w:jc w:val="left"/>
+            </w:pPr>
+            <w:r>
+              <w:t xml:space="preserve">(4) Can the unstructured and structured GP record be used to inform cancer risk and referrals through predictive analytics?</w:t>
+            </w:r>
+          </w:p>
+        </w:tc>
+      </w:tr>
+      <w:tr>
+        <w:tc>
+          <w:tcPr/>
+          <w:p>
+            <w:pPr>
+              <w:pStyle w:val="Compact"/>
+              <w:jc w:val="left"/>
+            </w:pPr>
+            <w:r>
+              <w:t xml:space="preserve">(5) Can population groups with cancer outcomes inequality be targeted to increase early diagnosis rates?</w:t>
+            </w:r>
+          </w:p>
+        </w:tc>
+      </w:tr>
+    </w:tbl>
+    <w:p>
+      <w:pPr>
+        <w:pStyle w:val="BodyText"/>
+      </w:pPr>
+      <w:r>
+        <w:t xml:space="preserve">Ultimately, a major aim of this SDE programme phase is to bring cancer data availability, linkage, and utilisation in line with other long-term conditions, and to enable systematic evaluation across the entire cancer pathway.</w:t>
+      </w:r>
+    </w:p>
+    <w:bookmarkEnd w:id="63"/>
+    <w:bookmarkEnd w:id="64"/>
+    <w:bookmarkStart w:id="65" w:name="next-steps"/>
     <w:p>
       <w:pPr>
         <w:pStyle w:val="Heading2"/>
@@ -1622,10 +1940,60 @@
         <w:pStyle w:val="FirstParagraph"/>
       </w:pPr>
       <w:r>
-        <w:t xml:space="preserve">…</w:t>
-      </w:r>
-    </w:p>
-    <w:bookmarkEnd w:id="59"/>
+        <w:t xml:space="preserve">This phase of the London SDE programme commenced in April 2024, along the roadmap described in</w:t>
+      </w:r>
+      <w:r>
+        <w:t xml:space="preserve"> </w:t>
+      </w:r>
+      <w:hyperlink w:anchor="fig-aic-objectives">
+        <w:r>
+          <w:rPr>
+            <w:rStyle w:val="Hyperlink"/>
+          </w:rPr>
+          <w:t xml:space="preserve">Figure 2</w:t>
+        </w:r>
+      </w:hyperlink>
+      <w:r>
+        <w:t xml:space="preserve">. With each ICB having their own requirements, objectives, and timelines, the AIC Data/AI Hub has been commissioned to support</w:t>
+      </w:r>
+      <w:r>
+        <w:t xml:space="preserve"> </w:t>
+      </w:r>
+      <w:r>
+        <w:t xml:space="preserve">‘</w:t>
+      </w:r>
+      <w:r>
+        <w:t xml:space="preserve">as much</w:t>
+      </w:r>
+      <w:r>
+        <w:t xml:space="preserve">’</w:t>
+      </w:r>
+      <w:r>
+        <w:t xml:space="preserve"> </w:t>
+      </w:r>
+      <w:r>
+        <w:t xml:space="preserve">or</w:t>
+      </w:r>
+      <w:r>
+        <w:t xml:space="preserve"> </w:t>
+      </w:r>
+      <w:r>
+        <w:t xml:space="preserve">‘</w:t>
+      </w:r>
+      <w:r>
+        <w:t xml:space="preserve">as little</w:t>
+      </w:r>
+      <w:r>
+        <w:t xml:space="preserve">’</w:t>
+      </w:r>
+      <w:r>
+        <w:t xml:space="preserve"> </w:t>
+      </w:r>
+      <w:r>
+        <w:t xml:space="preserve">as required: initially to help with standardisation of terminologies and cohort definitions, and eventually to help create a code base and model library that can be shared and re-used across the London region. It is also the intention to help pass on specific technical expertise and other practices to ICB teams, to enable continuity following the end of the programme.</w:t>
+      </w:r>
+    </w:p>
+    <w:bookmarkEnd w:id="65"/>
     <w:sectPr/>
   </w:body>
 </w:document>
@@ -1851,36 +2219,6 @@
     </w:lvlOverride>
   </w:num>
   <w:num w:numId="1002">
-    <w:abstractNumId w:val="99431"/>
-    <w:lvlOverride w:ilvl="0">
-      <w:startOverride w:val="1"/>
-    </w:lvlOverride>
-    <w:lvlOverride w:ilvl="1">
-      <w:startOverride w:val="1"/>
-    </w:lvlOverride>
-    <w:lvlOverride w:ilvl="2">
-      <w:startOverride w:val="1"/>
-    </w:lvlOverride>
-    <w:lvlOverride w:ilvl="3">
-      <w:startOverride w:val="1"/>
-    </w:lvlOverride>
-    <w:lvlOverride w:ilvl="4">
-      <w:startOverride w:val="1"/>
-    </w:lvlOverride>
-    <w:lvlOverride w:ilvl="5">
-      <w:startOverride w:val="1"/>
-    </w:lvlOverride>
-    <w:lvlOverride w:ilvl="6">
-      <w:startOverride w:val="1"/>
-    </w:lvlOverride>
-    <w:lvlOverride w:ilvl="7">
-      <w:startOverride w:val="1"/>
-    </w:lvlOverride>
-    <w:lvlOverride w:ilvl="8">
-      <w:startOverride w:val="1"/>
-    </w:lvlOverride>
-  </w:num>
-  <w:num w:numId="1003">
     <w:abstractNumId w:val="99431"/>
     <w:lvlOverride w:ilvl="0">
       <w:startOverride w:val="1"/>

</xml_diff>